<commit_message>
ambiguous추가 & attributes 추가
</commit_message>
<xml_diff>
--- a/IR_ClassDiagram.docx
+++ b/IR_ClassDiagram.docx
@@ -37,7 +37,6 @@
             <w:gridCol w:w="8361"/>
           </w:tblGrid>
           <w:tr>
-            <w:bookmarkStart w:id="0" w:name="_GoBack" w:displacedByCustomXml="next"/>
             <w:sdt>
               <w:sdtPr>
                 <w:rPr>
@@ -53,6 +52,7 @@
                 <w:dataBinding w:prefixMappings="xmlns:ns0='http://schemas.openxmlformats.org/officeDocument/2006/extended-properties'" w:xpath="/ns0:Properties[1]/ns0:Company[1]" w:storeItemID="{6668398D-A668-4E3E-A5EB-62B293D839F1}"/>
                 <w:text/>
               </w:sdtPr>
+              <w:sdtEndPr/>
               <w:sdtContent>
                 <w:tc>
                   <w:tcPr>
@@ -106,6 +106,7 @@
                   <w:dataBinding w:prefixMappings="xmlns:ns0='http://schemas.openxmlformats.org/package/2006/metadata/core-properties' xmlns:ns1='http://purl.org/dc/elements/1.1/'" w:xpath="/ns0:coreProperties[1]/ns1:title[1]" w:storeItemID="{6C3C8BC8-F283-45AE-878A-BAB7291924A1}"/>
                   <w:text/>
                 </w:sdtPr>
+                <w:sdtEndPr/>
                 <w:sdtContent>
                   <w:p>
                     <w:pPr>
@@ -149,6 +150,7 @@
                 <w:dataBinding w:prefixMappings="xmlns:ns0='http://schemas.openxmlformats.org/package/2006/metadata/core-properties' xmlns:ns1='http://purl.org/dc/elements/1.1/'" w:xpath="/ns0:coreProperties[1]/ns1:subject[1]" w:storeItemID="{6C3C8BC8-F283-45AE-878A-BAB7291924A1}"/>
                 <w:text/>
               </w:sdtPr>
+              <w:sdtEndPr/>
               <w:sdtContent>
                 <w:tc>
                   <w:tcPr>
@@ -266,7 +268,6 @@
                   <w:right w:w="115" w:type="dxa"/>
                 </w:tcMar>
               </w:tcPr>
-              <w:bookmarkEnd w:id="0" w:displacedByCustomXml="next"/>
               <w:sdt>
                 <w:sdtPr>
                   <w:rPr>
@@ -282,6 +283,7 @@
                   <w:dataBinding w:prefixMappings="xmlns:ns0='http://schemas.openxmlformats.org/package/2006/metadata/core-properties' xmlns:ns1='http://purl.org/dc/elements/1.1/'" w:xpath="/ns0:coreProperties[1]/ns1:creator[1]" w:storeItemID="{6C3C8BC8-F283-45AE-878A-BAB7291924A1}"/>
                   <w:text/>
                 </w:sdtPr>
+                <w:sdtEndPr/>
                 <w:sdtContent>
                   <w:p>
                     <w:pPr>
@@ -325,6 +327,7 @@
                     <w:calendar w:val="gregorian"/>
                   </w:date>
                 </w:sdtPr>
+                <w:sdtEndPr/>
                 <w:sdtContent>
                   <w:p>
                     <w:pPr>
@@ -427,8 +430,8 @@
         </w:rPr>
         <w:drawing>
           <wp:inline distT="0" distB="0" distL="0" distR="0" wp14:anchorId="4C5D786E" wp14:editId="38E1E87B">
-            <wp:extent cx="6601573" cy="3148926"/>
-            <wp:effectExtent l="0" t="0" r="0" b="0"/>
+            <wp:extent cx="6601573" cy="3145434"/>
+            <wp:effectExtent l="0" t="0" r="8890" b="0"/>
             <wp:docPr id="1" name="그림 1"/>
             <wp:cNvGraphicFramePr>
               <a:graphicFrameLocks xmlns:a="http://schemas.openxmlformats.org/drawingml/2006/main" noChangeAspect="1"/>
@@ -455,7 +458,7 @@
                   <pic:spPr>
                     <a:xfrm>
                       <a:off x="0" y="0"/>
-                      <a:ext cx="6601573" cy="3148926"/>
+                      <a:ext cx="6601573" cy="3145434"/>
                     </a:xfrm>
                     <a:prstGeom prst="rect">
                       <a:avLst/>
@@ -471,7 +474,6 @@
     <w:p>
       <w:pPr>
         <w:rPr>
-          <w:rFonts w:hint="eastAsia"/>
           <w:b/>
         </w:rPr>
       </w:pPr>
@@ -727,6 +729,115 @@
         <w:pStyle w:val="a3"/>
         <w:numPr>
           <w:ilvl w:val="0"/>
+          <w:numId w:val="6"/>
+        </w:numPr>
+        <w:ind w:leftChars="0"/>
+      </w:pPr>
+      <w:r>
+        <w:t xml:space="preserve">+identity : String </w:t>
+      </w:r>
+    </w:p>
+    <w:p>
+      <w:pPr>
+        <w:pStyle w:val="a3"/>
+        <w:ind w:leftChars="0" w:left="760"/>
+      </w:pPr>
+      <w:r>
+        <w:t xml:space="preserve">: </w:t>
+      </w:r>
+      <w:r>
+        <w:t>is the String that can make a node identify.</w:t>
+      </w:r>
+    </w:p>
+    <w:p>
+      <w:pPr>
+        <w:pStyle w:val="a3"/>
+        <w:ind w:leftChars="0" w:left="760"/>
+      </w:pPr>
+      <w:r>
+        <w:t xml:space="preserve">ex) </w:t>
+      </w:r>
+      <w:r>
+        <w:rPr>
+          <w:rFonts w:hint="eastAsia"/>
+        </w:rPr>
+        <w:t xml:space="preserve">Header class has </w:t>
+      </w:r>
+      <w:r>
+        <w:t xml:space="preserve">“===” or “---” String as the </w:t>
+      </w:r>
+      <w:r>
+        <w:t>‘</w:t>
+      </w:r>
+      <w:r>
+        <w:t>identity</w:t>
+      </w:r>
+      <w:r>
+        <w:t>’</w:t>
+      </w:r>
+      <w:r>
+        <w:t xml:space="preserve"> value</w:t>
+      </w:r>
+    </w:p>
+    <w:p>
+      <w:pPr>
+        <w:pStyle w:val="a3"/>
+        <w:ind w:leftChars="0" w:left="760"/>
+      </w:pPr>
+      <w:r>
+        <w:t>ex) CodeBlock class has “</w:t>
+      </w:r>
+      <w:r>
+        <w:t xml:space="preserve">    </w:t>
+      </w:r>
+      <w:r>
+        <w:t>”</w:t>
+      </w:r>
+      <w:r>
+        <w:t>(4times space) or “\t”(a tap) String as the ‘identity’ value</w:t>
+      </w:r>
+    </w:p>
+    <w:p>
+      <w:pPr>
+        <w:pStyle w:val="a3"/>
+        <w:ind w:leftChars="0" w:left="760"/>
+      </w:pPr>
+      <w:r>
+        <w:rPr>
+          <w:rFonts w:hint="eastAsia"/>
+        </w:rPr>
+        <w:t>: We will</w:t>
+      </w:r>
+      <w:r>
+        <w:rPr>
+          <w:rFonts w:hint="eastAsia"/>
+        </w:rPr>
+        <w:t xml:space="preserve"> use the attribute</w:t>
+      </w:r>
+      <w:r>
+        <w:rPr>
+          <w:rFonts w:hint="eastAsia"/>
+        </w:rPr>
+        <w:t xml:space="preserve"> to check some string </w:t>
+      </w:r>
+      <w:r>
+        <w:t>is what</w:t>
+      </w:r>
+      <w:r>
+        <w:t xml:space="preserve"> kind of node. If the String contain</w:t>
+      </w:r>
+      <w:r>
+        <w:t xml:space="preserve"> any value of ‘identity’</w:t>
+      </w:r>
+      <w:r>
+        <w:t xml:space="preserve"> of some Node, then we will check that it meets the other condition of the Node.</w:t>
+      </w:r>
+    </w:p>
+    <w:p>
+      <w:pPr>
+        <w:pStyle w:val="a3"/>
+        <w:numPr>
+          <w:ilvl w:val="0"/>
           <w:numId w:val="1"/>
         </w:numPr>
         <w:ind w:leftChars="0"/>
@@ -779,7 +890,6 @@
     <w:p>
       <w:pPr>
         <w:rPr>
-          <w:rFonts w:hint="eastAsia"/>
           <w:b/>
         </w:rPr>
       </w:pPr>
@@ -851,6 +961,7 @@
         <w:rPr>
           <w:rFonts w:hint="eastAsia"/>
         </w:rPr>
+        <w:lastRenderedPageBreak/>
         <w:t>member function</w:t>
       </w:r>
     </w:p>
@@ -1031,9 +1142,6 @@
     </w:p>
     <w:p>
       <w:pPr>
-        <w:rPr>
-          <w:rFonts w:hint="eastAsia"/>
-        </w:rPr>
         <w:sectPr>
           <w:type w:val="continuous"/>
           <w:pgSz w:w="11906" w:h="16838"/>
@@ -1066,7 +1174,6 @@
           <w:sz w:val="36"/>
           <w:szCs w:val="36"/>
         </w:rPr>
-        <w:lastRenderedPageBreak/>
         <w:t>Design issues</w:t>
       </w:r>
     </w:p>
@@ -1899,7 +2006,761 @@
         <w:t>If there is a line-break between emphasis(asterisks(*) or double asterisks(**)), consider line-break as space.</w:t>
       </w:r>
     </w:p>
-    <w:p/>
+    <w:p>
+      <w:pPr>
+        <w:widowControl/>
+        <w:wordWrap/>
+        <w:autoSpaceDE/>
+        <w:autoSpaceDN/>
+        <w:spacing w:after="0" w:line="240" w:lineRule="auto"/>
+        <w:jc w:val="left"/>
+        <w:rPr>
+          <w:rFonts w:ascii="굴림" w:eastAsia="굴림" w:hAnsi="굴림" w:cs="굴림"/>
+          <w:kern w:val="0"/>
+          <w:sz w:val="24"/>
+          <w:szCs w:val="24"/>
+        </w:rPr>
+      </w:pPr>
+      <w:r>
+        <w:rPr>
+          <w:rFonts w:ascii="Arial" w:eastAsia="굴림" w:hAnsi="Arial" w:cs="Arial"/>
+          <w:b/>
+          <w:bCs/>
+          <w:color w:val="000000"/>
+          <w:kern w:val="0"/>
+          <w:sz w:val="22"/>
+        </w:rPr>
+        <w:lastRenderedPageBreak/>
+        <w:t>When receive command line inputs, it is ambiguous to consider node(or token) as several lines or each line.</w:t>
+      </w:r>
+    </w:p>
+    <w:p>
+      <w:pPr>
+        <w:widowControl/>
+        <w:wordWrap/>
+        <w:autoSpaceDE/>
+        <w:autoSpaceDN/>
+        <w:spacing w:after="0" w:line="240" w:lineRule="auto"/>
+        <w:jc w:val="left"/>
+        <w:rPr>
+          <w:rFonts w:ascii="굴림" w:eastAsia="굴림" w:hAnsi="굴림" w:cs="굴림"/>
+          <w:kern w:val="0"/>
+          <w:sz w:val="24"/>
+          <w:szCs w:val="24"/>
+        </w:rPr>
+      </w:pPr>
+      <w:r>
+        <w:rPr>
+          <w:rFonts w:ascii="Arial" w:eastAsia="굴림" w:hAnsi="Arial" w:cs="Arial"/>
+          <w:color w:val="000000"/>
+          <w:kern w:val="0"/>
+          <w:sz w:val="22"/>
+        </w:rPr>
+        <w:t>Markdown converter should assume that the document class is consisted of serials of string. So we need guide line to divide between nodes(or tokens). It searches based on grammar from when the node or token grammar comes until the grammar that close it, and then saves it in class. After that it decides the contents recursively.</w:t>
+      </w:r>
+    </w:p>
+    <w:p>
+      <w:pPr>
+        <w:widowControl/>
+        <w:wordWrap/>
+        <w:autoSpaceDE/>
+        <w:autoSpaceDN/>
+        <w:spacing w:after="0" w:line="240" w:lineRule="auto"/>
+        <w:jc w:val="left"/>
+        <w:rPr>
+          <w:rFonts w:ascii="Arial" w:eastAsia="굴림" w:hAnsi="Arial" w:cs="Arial"/>
+          <w:color w:val="000000"/>
+          <w:kern w:val="0"/>
+          <w:sz w:val="22"/>
+        </w:rPr>
+      </w:pPr>
+      <w:r>
+        <w:rPr>
+          <w:rFonts w:ascii="Arial" w:eastAsia="굴림" w:hAnsi="Arial" w:cs="Arial"/>
+          <w:color w:val="000000"/>
+          <w:kern w:val="0"/>
+          <w:sz w:val="22"/>
+        </w:rPr>
+        <w:t xml:space="preserve">( </w:t>
+      </w:r>
+      <w:r>
+        <w:rPr>
+          <w:rFonts w:ascii="Arial" w:eastAsia="굴림" w:hAnsi="Arial" w:cs="Arial" w:hint="eastAsia"/>
+          <w:color w:val="000000"/>
+          <w:kern w:val="0"/>
+          <w:sz w:val="22"/>
+        </w:rPr>
+        <w:t>한글</w:t>
+      </w:r>
+      <w:r>
+        <w:rPr>
+          <w:rFonts w:ascii="Arial" w:eastAsia="굴림" w:hAnsi="Arial" w:cs="Arial" w:hint="eastAsia"/>
+          <w:color w:val="000000"/>
+          <w:kern w:val="0"/>
+          <w:sz w:val="22"/>
+        </w:rPr>
+        <w:t xml:space="preserve"> </w:t>
+      </w:r>
+      <w:r>
+        <w:rPr>
+          <w:rFonts w:ascii="Arial" w:eastAsia="굴림" w:hAnsi="Arial" w:cs="Arial" w:hint="eastAsia"/>
+          <w:color w:val="000000"/>
+          <w:kern w:val="0"/>
+          <w:sz w:val="22"/>
+        </w:rPr>
+        <w:t>설명</w:t>
+      </w:r>
+      <w:r>
+        <w:rPr>
+          <w:rFonts w:ascii="Arial" w:eastAsia="굴림" w:hAnsi="Arial" w:cs="Arial"/>
+          <w:color w:val="000000"/>
+          <w:kern w:val="0"/>
+          <w:sz w:val="22"/>
+        </w:rPr>
+        <w:sym w:font="Wingdings" w:char="F04A"/>
+      </w:r>
+      <w:r>
+        <w:rPr>
+          <w:rFonts w:ascii="Arial" w:eastAsia="굴림" w:hAnsi="Arial" w:cs="Arial"/>
+          <w:color w:val="000000"/>
+          <w:kern w:val="0"/>
+          <w:sz w:val="22"/>
+        </w:rPr>
+        <w:t xml:space="preserve"> </w:t>
+      </w:r>
+    </w:p>
+    <w:p>
+      <w:pPr>
+        <w:widowControl/>
+        <w:wordWrap/>
+        <w:autoSpaceDE/>
+        <w:autoSpaceDN/>
+        <w:spacing w:after="0" w:line="240" w:lineRule="auto"/>
+        <w:jc w:val="left"/>
+        <w:rPr>
+          <w:rFonts w:ascii="굴림" w:eastAsia="굴림" w:hAnsi="굴림" w:cs="굴림"/>
+          <w:kern w:val="0"/>
+          <w:sz w:val="24"/>
+          <w:szCs w:val="24"/>
+        </w:rPr>
+      </w:pPr>
+      <w:bookmarkStart w:id="0" w:name="_GoBack"/>
+      <w:bookmarkEnd w:id="0"/>
+      <w:r>
+        <w:rPr>
+          <w:rFonts w:ascii="Arial" w:eastAsia="굴림" w:hAnsi="Arial" w:cs="Arial"/>
+          <w:color w:val="000000"/>
+          <w:kern w:val="0"/>
+          <w:sz w:val="22"/>
+        </w:rPr>
+        <w:t xml:space="preserve">node </w:t>
+      </w:r>
+      <w:r>
+        <w:rPr>
+          <w:rFonts w:ascii="Arial" w:eastAsia="굴림" w:hAnsi="Arial" w:cs="Arial"/>
+          <w:color w:val="000000"/>
+          <w:kern w:val="0"/>
+          <w:sz w:val="22"/>
+        </w:rPr>
+        <w:t>부분에서</w:t>
+      </w:r>
+      <w:r>
+        <w:rPr>
+          <w:rFonts w:ascii="Arial" w:eastAsia="굴림" w:hAnsi="Arial" w:cs="Arial"/>
+          <w:color w:val="000000"/>
+          <w:kern w:val="0"/>
+          <w:sz w:val="22"/>
+        </w:rPr>
+        <w:t xml:space="preserve"> </w:t>
+      </w:r>
+      <w:r>
+        <w:rPr>
+          <w:rFonts w:ascii="Arial" w:eastAsia="굴림" w:hAnsi="Arial" w:cs="Arial"/>
+          <w:color w:val="000000"/>
+          <w:kern w:val="0"/>
+          <w:sz w:val="22"/>
+        </w:rPr>
+        <w:t>여러줄을</w:t>
+      </w:r>
+      <w:r>
+        <w:rPr>
+          <w:rFonts w:ascii="Arial" w:eastAsia="굴림" w:hAnsi="Arial" w:cs="Arial"/>
+          <w:color w:val="000000"/>
+          <w:kern w:val="0"/>
+          <w:sz w:val="22"/>
+        </w:rPr>
+        <w:t xml:space="preserve"> node</w:t>
+      </w:r>
+      <w:r>
+        <w:rPr>
+          <w:rFonts w:ascii="Arial" w:eastAsia="굴림" w:hAnsi="Arial" w:cs="Arial"/>
+          <w:color w:val="000000"/>
+          <w:kern w:val="0"/>
+          <w:sz w:val="22"/>
+        </w:rPr>
+        <w:t>로</w:t>
+      </w:r>
+      <w:r>
+        <w:rPr>
+          <w:rFonts w:ascii="Arial" w:eastAsia="굴림" w:hAnsi="Arial" w:cs="Arial"/>
+          <w:color w:val="000000"/>
+          <w:kern w:val="0"/>
+          <w:sz w:val="22"/>
+        </w:rPr>
+        <w:t xml:space="preserve"> </w:t>
+      </w:r>
+      <w:r>
+        <w:rPr>
+          <w:rFonts w:ascii="Arial" w:eastAsia="굴림" w:hAnsi="Arial" w:cs="Arial"/>
+          <w:color w:val="000000"/>
+          <w:kern w:val="0"/>
+          <w:sz w:val="22"/>
+        </w:rPr>
+        <w:t>볼지</w:t>
+      </w:r>
+      <w:r>
+        <w:rPr>
+          <w:rFonts w:ascii="Arial" w:eastAsia="굴림" w:hAnsi="Arial" w:cs="Arial"/>
+          <w:color w:val="000000"/>
+          <w:kern w:val="0"/>
+          <w:sz w:val="22"/>
+        </w:rPr>
+        <w:t xml:space="preserve"> </w:t>
+      </w:r>
+      <w:r>
+        <w:rPr>
+          <w:rFonts w:ascii="Arial" w:eastAsia="굴림" w:hAnsi="Arial" w:cs="Arial"/>
+          <w:color w:val="000000"/>
+          <w:kern w:val="0"/>
+          <w:sz w:val="22"/>
+        </w:rPr>
+        <w:t>한줄</w:t>
+      </w:r>
+      <w:r>
+        <w:rPr>
+          <w:rFonts w:ascii="Arial" w:eastAsia="굴림" w:hAnsi="Arial" w:cs="Arial"/>
+          <w:color w:val="000000"/>
+          <w:kern w:val="0"/>
+          <w:sz w:val="22"/>
+        </w:rPr>
+        <w:t xml:space="preserve"> </w:t>
+      </w:r>
+      <w:r>
+        <w:rPr>
+          <w:rFonts w:ascii="Arial" w:eastAsia="굴림" w:hAnsi="Arial" w:cs="Arial"/>
+          <w:color w:val="000000"/>
+          <w:kern w:val="0"/>
+          <w:sz w:val="22"/>
+        </w:rPr>
+        <w:t>한줄을</w:t>
+      </w:r>
+      <w:r>
+        <w:rPr>
+          <w:rFonts w:ascii="Arial" w:eastAsia="굴림" w:hAnsi="Arial" w:cs="Arial"/>
+          <w:color w:val="000000"/>
+          <w:kern w:val="0"/>
+          <w:sz w:val="22"/>
+        </w:rPr>
+        <w:t xml:space="preserve"> node</w:t>
+      </w:r>
+      <w:r>
+        <w:rPr>
+          <w:rFonts w:ascii="Arial" w:eastAsia="굴림" w:hAnsi="Arial" w:cs="Arial"/>
+          <w:color w:val="000000"/>
+          <w:kern w:val="0"/>
+          <w:sz w:val="22"/>
+        </w:rPr>
+        <w:t>로</w:t>
+      </w:r>
+      <w:r>
+        <w:rPr>
+          <w:rFonts w:ascii="Arial" w:eastAsia="굴림" w:hAnsi="Arial" w:cs="Arial"/>
+          <w:color w:val="000000"/>
+          <w:kern w:val="0"/>
+          <w:sz w:val="22"/>
+        </w:rPr>
+        <w:t xml:space="preserve"> </w:t>
+      </w:r>
+      <w:r>
+        <w:rPr>
+          <w:rFonts w:ascii="Arial" w:eastAsia="굴림" w:hAnsi="Arial" w:cs="Arial"/>
+          <w:color w:val="000000"/>
+          <w:kern w:val="0"/>
+          <w:sz w:val="22"/>
+        </w:rPr>
+        <w:t>볼지</w:t>
+      </w:r>
+      <w:r>
+        <w:rPr>
+          <w:rFonts w:ascii="Arial" w:eastAsia="굴림" w:hAnsi="Arial" w:cs="Arial"/>
+          <w:color w:val="000000"/>
+          <w:kern w:val="0"/>
+          <w:sz w:val="22"/>
+        </w:rPr>
+        <w:t xml:space="preserve"> </w:t>
+      </w:r>
+      <w:r>
+        <w:rPr>
+          <w:rFonts w:ascii="Arial" w:eastAsia="굴림" w:hAnsi="Arial" w:cs="Arial"/>
+          <w:color w:val="000000"/>
+          <w:kern w:val="0"/>
+          <w:sz w:val="22"/>
+        </w:rPr>
+        <w:t>애매하다</w:t>
+      </w:r>
+      <w:r>
+        <w:rPr>
+          <w:rFonts w:ascii="Arial" w:eastAsia="굴림" w:hAnsi="Arial" w:cs="Arial"/>
+          <w:color w:val="000000"/>
+          <w:kern w:val="0"/>
+          <w:sz w:val="22"/>
+        </w:rPr>
+        <w:t>.</w:t>
+      </w:r>
+    </w:p>
+    <w:p>
+      <w:r>
+        <w:rPr>
+          <w:rFonts w:ascii="Arial" w:eastAsia="굴림" w:hAnsi="Arial" w:cs="Arial"/>
+          <w:color w:val="000000"/>
+          <w:kern w:val="0"/>
+          <w:sz w:val="22"/>
+        </w:rPr>
+        <w:t>Document</w:t>
+      </w:r>
+      <w:r>
+        <w:rPr>
+          <w:rFonts w:ascii="Arial" w:eastAsia="굴림" w:hAnsi="Arial" w:cs="Arial"/>
+          <w:color w:val="000000"/>
+          <w:kern w:val="0"/>
+          <w:sz w:val="22"/>
+        </w:rPr>
+        <w:t>자체는</w:t>
+      </w:r>
+      <w:r>
+        <w:rPr>
+          <w:rFonts w:ascii="Arial" w:eastAsia="굴림" w:hAnsi="Arial" w:cs="Arial"/>
+          <w:color w:val="000000"/>
+          <w:kern w:val="0"/>
+          <w:sz w:val="22"/>
+        </w:rPr>
+        <w:t xml:space="preserve"> string</w:t>
+      </w:r>
+      <w:r>
+        <w:rPr>
+          <w:rFonts w:ascii="Arial" w:eastAsia="굴림" w:hAnsi="Arial" w:cs="Arial"/>
+          <w:color w:val="000000"/>
+          <w:kern w:val="0"/>
+          <w:sz w:val="22"/>
+        </w:rPr>
+        <w:t>탐색</w:t>
+      </w:r>
+      <w:r>
+        <w:rPr>
+          <w:rFonts w:ascii="Arial" w:eastAsia="굴림" w:hAnsi="Arial" w:cs="Arial"/>
+          <w:color w:val="000000"/>
+          <w:kern w:val="0"/>
+          <w:sz w:val="22"/>
+        </w:rPr>
+        <w:t xml:space="preserve"> </w:t>
+      </w:r>
+      <w:r>
+        <w:rPr>
+          <w:rFonts w:ascii="Arial" w:eastAsia="굴림" w:hAnsi="Arial" w:cs="Arial"/>
+          <w:color w:val="000000"/>
+          <w:kern w:val="0"/>
+          <w:sz w:val="22"/>
+        </w:rPr>
+        <w:t>관점으로</w:t>
+      </w:r>
+      <w:r>
+        <w:rPr>
+          <w:rFonts w:ascii="Arial" w:eastAsia="굴림" w:hAnsi="Arial" w:cs="Arial"/>
+          <w:color w:val="000000"/>
+          <w:kern w:val="0"/>
+          <w:sz w:val="22"/>
+        </w:rPr>
+        <w:t xml:space="preserve"> </w:t>
+      </w:r>
+      <w:r>
+        <w:rPr>
+          <w:rFonts w:ascii="Arial" w:eastAsia="굴림" w:hAnsi="Arial" w:cs="Arial"/>
+          <w:color w:val="000000"/>
+          <w:kern w:val="0"/>
+          <w:sz w:val="22"/>
+        </w:rPr>
+        <w:t>확인한다</w:t>
+      </w:r>
+      <w:r>
+        <w:rPr>
+          <w:rFonts w:ascii="Arial" w:eastAsia="굴림" w:hAnsi="Arial" w:cs="Arial"/>
+          <w:color w:val="000000"/>
+          <w:kern w:val="0"/>
+          <w:sz w:val="22"/>
+        </w:rPr>
+        <w:t xml:space="preserve">. </w:t>
+      </w:r>
+      <w:r>
+        <w:rPr>
+          <w:rFonts w:ascii="Arial" w:eastAsia="굴림" w:hAnsi="Arial" w:cs="Arial"/>
+          <w:color w:val="000000"/>
+          <w:kern w:val="0"/>
+          <w:sz w:val="22"/>
+        </w:rPr>
+        <w:t>문법</w:t>
+      </w:r>
+      <w:r>
+        <w:rPr>
+          <w:rFonts w:ascii="Arial" w:eastAsia="굴림" w:hAnsi="Arial" w:cs="Arial"/>
+          <w:color w:val="000000"/>
+          <w:kern w:val="0"/>
+          <w:sz w:val="22"/>
+        </w:rPr>
+        <w:t xml:space="preserve"> </w:t>
+      </w:r>
+      <w:r>
+        <w:rPr>
+          <w:rFonts w:ascii="Arial" w:eastAsia="굴림" w:hAnsi="Arial" w:cs="Arial"/>
+          <w:color w:val="000000"/>
+          <w:kern w:val="0"/>
+          <w:sz w:val="22"/>
+        </w:rPr>
+        <w:t>중심으로</w:t>
+      </w:r>
+      <w:r>
+        <w:rPr>
+          <w:rFonts w:ascii="Arial" w:eastAsia="굴림" w:hAnsi="Arial" w:cs="Arial"/>
+          <w:color w:val="000000"/>
+          <w:kern w:val="0"/>
+          <w:sz w:val="22"/>
+        </w:rPr>
+        <w:t xml:space="preserve"> node </w:t>
+      </w:r>
+      <w:r>
+        <w:rPr>
+          <w:rFonts w:ascii="Arial" w:eastAsia="굴림" w:hAnsi="Arial" w:cs="Arial"/>
+          <w:color w:val="000000"/>
+          <w:kern w:val="0"/>
+          <w:sz w:val="22"/>
+        </w:rPr>
+        <w:t>또는</w:t>
+      </w:r>
+      <w:r>
+        <w:rPr>
+          <w:rFonts w:ascii="Arial" w:eastAsia="굴림" w:hAnsi="Arial" w:cs="Arial"/>
+          <w:color w:val="000000"/>
+          <w:kern w:val="0"/>
+          <w:sz w:val="22"/>
+        </w:rPr>
+        <w:t xml:space="preserve"> token</w:t>
+      </w:r>
+      <w:r>
+        <w:rPr>
+          <w:rFonts w:ascii="Arial" w:eastAsia="굴림" w:hAnsi="Arial" w:cs="Arial"/>
+          <w:color w:val="000000"/>
+          <w:kern w:val="0"/>
+          <w:sz w:val="22"/>
+        </w:rPr>
+        <w:t>문법이</w:t>
+      </w:r>
+      <w:r>
+        <w:rPr>
+          <w:rFonts w:ascii="Arial" w:eastAsia="굴림" w:hAnsi="Arial" w:cs="Arial"/>
+          <w:color w:val="000000"/>
+          <w:kern w:val="0"/>
+          <w:sz w:val="22"/>
+        </w:rPr>
+        <w:t xml:space="preserve"> </w:t>
+      </w:r>
+      <w:r>
+        <w:rPr>
+          <w:rFonts w:ascii="Arial" w:eastAsia="굴림" w:hAnsi="Arial" w:cs="Arial"/>
+          <w:color w:val="000000"/>
+          <w:kern w:val="0"/>
+          <w:sz w:val="22"/>
+        </w:rPr>
+        <w:t>등장하면</w:t>
+      </w:r>
+      <w:r>
+        <w:rPr>
+          <w:rFonts w:ascii="Arial" w:eastAsia="굴림" w:hAnsi="Arial" w:cs="Arial"/>
+          <w:color w:val="000000"/>
+          <w:kern w:val="0"/>
+          <w:sz w:val="22"/>
+        </w:rPr>
+        <w:t xml:space="preserve"> </w:t>
+      </w:r>
+      <w:r>
+        <w:rPr>
+          <w:rFonts w:ascii="Arial" w:eastAsia="굴림" w:hAnsi="Arial" w:cs="Arial"/>
+          <w:color w:val="000000"/>
+          <w:kern w:val="0"/>
+          <w:sz w:val="22"/>
+        </w:rPr>
+        <w:t>해당</w:t>
+      </w:r>
+      <w:r>
+        <w:rPr>
+          <w:rFonts w:ascii="Arial" w:eastAsia="굴림" w:hAnsi="Arial" w:cs="Arial"/>
+          <w:color w:val="000000"/>
+          <w:kern w:val="0"/>
+          <w:sz w:val="22"/>
+        </w:rPr>
+        <w:t xml:space="preserve"> </w:t>
+      </w:r>
+      <w:r>
+        <w:rPr>
+          <w:rFonts w:ascii="Arial" w:eastAsia="굴림" w:hAnsi="Arial" w:cs="Arial"/>
+          <w:color w:val="000000"/>
+          <w:kern w:val="0"/>
+          <w:sz w:val="22"/>
+        </w:rPr>
+        <w:t>문법을</w:t>
+      </w:r>
+      <w:r>
+        <w:rPr>
+          <w:rFonts w:ascii="Arial" w:eastAsia="굴림" w:hAnsi="Arial" w:cs="Arial"/>
+          <w:color w:val="000000"/>
+          <w:kern w:val="0"/>
+          <w:sz w:val="22"/>
+        </w:rPr>
+        <w:t xml:space="preserve"> </w:t>
+      </w:r>
+      <w:r>
+        <w:rPr>
+          <w:rFonts w:ascii="Arial" w:eastAsia="굴림" w:hAnsi="Arial" w:cs="Arial"/>
+          <w:color w:val="000000"/>
+          <w:kern w:val="0"/>
+          <w:sz w:val="22"/>
+        </w:rPr>
+        <w:t>닫는</w:t>
+      </w:r>
+      <w:r>
+        <w:rPr>
+          <w:rFonts w:ascii="Arial" w:eastAsia="굴림" w:hAnsi="Arial" w:cs="Arial"/>
+          <w:color w:val="000000"/>
+          <w:kern w:val="0"/>
+          <w:sz w:val="22"/>
+        </w:rPr>
+        <w:t xml:space="preserve"> </w:t>
+      </w:r>
+      <w:r>
+        <w:rPr>
+          <w:rFonts w:ascii="Arial" w:eastAsia="굴림" w:hAnsi="Arial" w:cs="Arial"/>
+          <w:color w:val="000000"/>
+          <w:kern w:val="0"/>
+          <w:sz w:val="22"/>
+        </w:rPr>
+        <w:t>문법까지</w:t>
+      </w:r>
+      <w:r>
+        <w:rPr>
+          <w:rFonts w:ascii="Arial" w:eastAsia="굴림" w:hAnsi="Arial" w:cs="Arial"/>
+          <w:color w:val="000000"/>
+          <w:kern w:val="0"/>
+          <w:sz w:val="22"/>
+        </w:rPr>
+        <w:t xml:space="preserve"> </w:t>
+      </w:r>
+      <w:r>
+        <w:rPr>
+          <w:rFonts w:ascii="Arial" w:eastAsia="굴림" w:hAnsi="Arial" w:cs="Arial"/>
+          <w:color w:val="000000"/>
+          <w:kern w:val="0"/>
+          <w:sz w:val="22"/>
+        </w:rPr>
+        <w:t>검색해서</w:t>
+      </w:r>
+      <w:r>
+        <w:rPr>
+          <w:rFonts w:ascii="Arial" w:eastAsia="굴림" w:hAnsi="Arial" w:cs="Arial"/>
+          <w:color w:val="000000"/>
+          <w:kern w:val="0"/>
+          <w:sz w:val="22"/>
+        </w:rPr>
+        <w:t xml:space="preserve"> </w:t>
+      </w:r>
+      <w:r>
+        <w:rPr>
+          <w:rFonts w:ascii="Arial" w:eastAsia="굴림" w:hAnsi="Arial" w:cs="Arial"/>
+          <w:color w:val="000000"/>
+          <w:kern w:val="0"/>
+          <w:sz w:val="22"/>
+        </w:rPr>
+        <w:t>그걸</w:t>
+      </w:r>
+      <w:r>
+        <w:rPr>
+          <w:rFonts w:ascii="Arial" w:eastAsia="굴림" w:hAnsi="Arial" w:cs="Arial"/>
+          <w:color w:val="000000"/>
+          <w:kern w:val="0"/>
+          <w:sz w:val="22"/>
+        </w:rPr>
+        <w:t xml:space="preserve"> </w:t>
+      </w:r>
+      <w:r>
+        <w:rPr>
+          <w:rFonts w:ascii="Arial" w:eastAsia="굴림" w:hAnsi="Arial" w:cs="Arial"/>
+          <w:color w:val="000000"/>
+          <w:kern w:val="0"/>
+          <w:sz w:val="22"/>
+        </w:rPr>
+        <w:t>해당</w:t>
+      </w:r>
+      <w:r>
+        <w:rPr>
+          <w:rFonts w:ascii="Arial" w:eastAsia="굴림" w:hAnsi="Arial" w:cs="Arial"/>
+          <w:color w:val="000000"/>
+          <w:kern w:val="0"/>
+          <w:sz w:val="22"/>
+        </w:rPr>
+        <w:t xml:space="preserve"> class</w:t>
+      </w:r>
+      <w:r>
+        <w:rPr>
+          <w:rFonts w:ascii="Arial" w:eastAsia="굴림" w:hAnsi="Arial" w:cs="Arial"/>
+          <w:color w:val="000000"/>
+          <w:kern w:val="0"/>
+          <w:sz w:val="22"/>
+        </w:rPr>
+        <w:t>에</w:t>
+      </w:r>
+      <w:r>
+        <w:rPr>
+          <w:rFonts w:ascii="Arial" w:eastAsia="굴림" w:hAnsi="Arial" w:cs="Arial"/>
+          <w:color w:val="000000"/>
+          <w:kern w:val="0"/>
+          <w:sz w:val="22"/>
+        </w:rPr>
+        <w:t xml:space="preserve"> </w:t>
+      </w:r>
+      <w:r>
+        <w:rPr>
+          <w:rFonts w:ascii="Arial" w:eastAsia="굴림" w:hAnsi="Arial" w:cs="Arial"/>
+          <w:color w:val="000000"/>
+          <w:kern w:val="0"/>
+          <w:sz w:val="22"/>
+        </w:rPr>
+        <w:t>저장하고</w:t>
+      </w:r>
+      <w:r>
+        <w:rPr>
+          <w:rFonts w:ascii="Arial" w:eastAsia="굴림" w:hAnsi="Arial" w:cs="Arial"/>
+          <w:color w:val="000000"/>
+          <w:kern w:val="0"/>
+          <w:sz w:val="22"/>
+        </w:rPr>
+        <w:t xml:space="preserve"> </w:t>
+      </w:r>
+      <w:r>
+        <w:rPr>
+          <w:rFonts w:ascii="Arial" w:eastAsia="굴림" w:hAnsi="Arial" w:cs="Arial"/>
+          <w:color w:val="000000"/>
+          <w:kern w:val="0"/>
+          <w:sz w:val="22"/>
+        </w:rPr>
+        <w:t>그</w:t>
+      </w:r>
+      <w:r>
+        <w:rPr>
+          <w:rFonts w:ascii="Arial" w:eastAsia="굴림" w:hAnsi="Arial" w:cs="Arial"/>
+          <w:color w:val="000000"/>
+          <w:kern w:val="0"/>
+          <w:sz w:val="22"/>
+        </w:rPr>
+        <w:t xml:space="preserve"> </w:t>
+      </w:r>
+      <w:r>
+        <w:rPr>
+          <w:rFonts w:ascii="Arial" w:eastAsia="굴림" w:hAnsi="Arial" w:cs="Arial"/>
+          <w:color w:val="000000"/>
+          <w:kern w:val="0"/>
+          <w:sz w:val="22"/>
+        </w:rPr>
+        <w:t>안의</w:t>
+      </w:r>
+      <w:r>
+        <w:rPr>
+          <w:rFonts w:ascii="Arial" w:eastAsia="굴림" w:hAnsi="Arial" w:cs="Arial"/>
+          <w:color w:val="000000"/>
+          <w:kern w:val="0"/>
+          <w:sz w:val="22"/>
+        </w:rPr>
+        <w:t xml:space="preserve"> </w:t>
+      </w:r>
+      <w:r>
+        <w:rPr>
+          <w:rFonts w:ascii="Arial" w:eastAsia="굴림" w:hAnsi="Arial" w:cs="Arial"/>
+          <w:color w:val="000000"/>
+          <w:kern w:val="0"/>
+          <w:sz w:val="22"/>
+        </w:rPr>
+        <w:t>내용을</w:t>
+      </w:r>
+      <w:r>
+        <w:rPr>
+          <w:rFonts w:ascii="Arial" w:eastAsia="굴림" w:hAnsi="Arial" w:cs="Arial"/>
+          <w:color w:val="000000"/>
+          <w:kern w:val="0"/>
+          <w:sz w:val="22"/>
+        </w:rPr>
+        <w:t xml:space="preserve"> recursive</w:t>
+      </w:r>
+      <w:r>
+        <w:rPr>
+          <w:rFonts w:ascii="Arial" w:eastAsia="굴림" w:hAnsi="Arial" w:cs="Arial"/>
+          <w:color w:val="000000"/>
+          <w:kern w:val="0"/>
+          <w:sz w:val="22"/>
+        </w:rPr>
+        <w:t>하게</w:t>
+      </w:r>
+      <w:r>
+        <w:rPr>
+          <w:rFonts w:ascii="Arial" w:eastAsia="굴림" w:hAnsi="Arial" w:cs="Arial"/>
+          <w:color w:val="000000"/>
+          <w:kern w:val="0"/>
+          <w:sz w:val="22"/>
+        </w:rPr>
+        <w:t xml:space="preserve"> </w:t>
+      </w:r>
+      <w:r>
+        <w:rPr>
+          <w:rFonts w:ascii="Arial" w:eastAsia="굴림" w:hAnsi="Arial" w:cs="Arial"/>
+          <w:color w:val="000000"/>
+          <w:kern w:val="0"/>
+          <w:sz w:val="22"/>
+        </w:rPr>
+        <w:t>판단하는</w:t>
+      </w:r>
+      <w:r>
+        <w:rPr>
+          <w:rFonts w:ascii="Arial" w:eastAsia="굴림" w:hAnsi="Arial" w:cs="Arial"/>
+          <w:color w:val="000000"/>
+          <w:kern w:val="0"/>
+          <w:sz w:val="22"/>
+        </w:rPr>
+        <w:t xml:space="preserve"> </w:t>
+      </w:r>
+      <w:r>
+        <w:rPr>
+          <w:rFonts w:ascii="Arial" w:eastAsia="굴림" w:hAnsi="Arial" w:cs="Arial"/>
+          <w:color w:val="000000"/>
+          <w:kern w:val="0"/>
+          <w:sz w:val="22"/>
+        </w:rPr>
+        <w:t>방법</w:t>
+      </w:r>
+      <w:r>
+        <w:rPr>
+          <w:rFonts w:ascii="Arial" w:eastAsia="굴림" w:hAnsi="Arial" w:cs="Arial" w:hint="eastAsia"/>
+          <w:color w:val="000000"/>
+          <w:kern w:val="0"/>
+          <w:sz w:val="22"/>
+        </w:rPr>
+        <w:t>)</w:t>
+      </w:r>
+    </w:p>
     <w:sectPr>
       <w:type w:val="continuous"/>
       <w:pgSz w:w="11906" w:h="16838"/>
@@ -2164,6 +3025,118 @@
     </w:lvl>
   </w:abstractNum>
   <w:abstractNum w:abstractNumId="2" w15:restartNumberingAfterBreak="0">
+    <w:nsid w:val="11995420"/>
+    <w:multiLevelType w:val="hybridMultilevel"/>
+    <w:tmpl w:val="96DACCF8"/>
+    <w:lvl w:ilvl="0" w:tplc="DFF68FEA">
+      <w:numFmt w:val="bullet"/>
+      <w:lvlText w:val="-"/>
+      <w:lvlJc w:val="left"/>
+      <w:pPr>
+        <w:ind w:left="760" w:hanging="360"/>
+      </w:pPr>
+      <w:rPr>
+        <w:rFonts w:ascii="맑은 고딕" w:eastAsia="맑은 고딕" w:hAnsi="맑은 고딕" w:cstheme="minorBidi" w:hint="eastAsia"/>
+      </w:rPr>
+    </w:lvl>
+    <w:lvl w:ilvl="1" w:tplc="04090003" w:tentative="1">
+      <w:start w:val="1"/>
+      <w:numFmt w:val="bullet"/>
+      <w:lvlText w:val=""/>
+      <w:lvlJc w:val="left"/>
+      <w:pPr>
+        <w:ind w:left="1200" w:hanging="400"/>
+      </w:pPr>
+      <w:rPr>
+        <w:rFonts w:ascii="Wingdings" w:hAnsi="Wingdings" w:hint="default"/>
+      </w:rPr>
+    </w:lvl>
+    <w:lvl w:ilvl="2" w:tplc="04090005" w:tentative="1">
+      <w:start w:val="1"/>
+      <w:numFmt w:val="bullet"/>
+      <w:lvlText w:val=""/>
+      <w:lvlJc w:val="left"/>
+      <w:pPr>
+        <w:ind w:left="1600" w:hanging="400"/>
+      </w:pPr>
+      <w:rPr>
+        <w:rFonts w:ascii="Wingdings" w:hAnsi="Wingdings" w:hint="default"/>
+      </w:rPr>
+    </w:lvl>
+    <w:lvl w:ilvl="3" w:tplc="04090001" w:tentative="1">
+      <w:start w:val="1"/>
+      <w:numFmt w:val="bullet"/>
+      <w:lvlText w:val=""/>
+      <w:lvlJc w:val="left"/>
+      <w:pPr>
+        <w:ind w:left="2000" w:hanging="400"/>
+      </w:pPr>
+      <w:rPr>
+        <w:rFonts w:ascii="Wingdings" w:hAnsi="Wingdings" w:hint="default"/>
+      </w:rPr>
+    </w:lvl>
+    <w:lvl w:ilvl="4" w:tplc="04090003" w:tentative="1">
+      <w:start w:val="1"/>
+      <w:numFmt w:val="bullet"/>
+      <w:lvlText w:val=""/>
+      <w:lvlJc w:val="left"/>
+      <w:pPr>
+        <w:ind w:left="2400" w:hanging="400"/>
+      </w:pPr>
+      <w:rPr>
+        <w:rFonts w:ascii="Wingdings" w:hAnsi="Wingdings" w:hint="default"/>
+      </w:rPr>
+    </w:lvl>
+    <w:lvl w:ilvl="5" w:tplc="04090005" w:tentative="1">
+      <w:start w:val="1"/>
+      <w:numFmt w:val="bullet"/>
+      <w:lvlText w:val=""/>
+      <w:lvlJc w:val="left"/>
+      <w:pPr>
+        <w:ind w:left="2800" w:hanging="400"/>
+      </w:pPr>
+      <w:rPr>
+        <w:rFonts w:ascii="Wingdings" w:hAnsi="Wingdings" w:hint="default"/>
+      </w:rPr>
+    </w:lvl>
+    <w:lvl w:ilvl="6" w:tplc="04090001" w:tentative="1">
+      <w:start w:val="1"/>
+      <w:numFmt w:val="bullet"/>
+      <w:lvlText w:val=""/>
+      <w:lvlJc w:val="left"/>
+      <w:pPr>
+        <w:ind w:left="3200" w:hanging="400"/>
+      </w:pPr>
+      <w:rPr>
+        <w:rFonts w:ascii="Wingdings" w:hAnsi="Wingdings" w:hint="default"/>
+      </w:rPr>
+    </w:lvl>
+    <w:lvl w:ilvl="7" w:tplc="04090003" w:tentative="1">
+      <w:start w:val="1"/>
+      <w:numFmt w:val="bullet"/>
+      <w:lvlText w:val=""/>
+      <w:lvlJc w:val="left"/>
+      <w:pPr>
+        <w:ind w:left="3600" w:hanging="400"/>
+      </w:pPr>
+      <w:rPr>
+        <w:rFonts w:ascii="Wingdings" w:hAnsi="Wingdings" w:hint="default"/>
+      </w:rPr>
+    </w:lvl>
+    <w:lvl w:ilvl="8" w:tplc="04090005" w:tentative="1">
+      <w:start w:val="1"/>
+      <w:numFmt w:val="bullet"/>
+      <w:lvlText w:val=""/>
+      <w:lvlJc w:val="left"/>
+      <w:pPr>
+        <w:ind w:left="4000" w:hanging="400"/>
+      </w:pPr>
+      <w:rPr>
+        <w:rFonts w:ascii="Wingdings" w:hAnsi="Wingdings" w:hint="default"/>
+      </w:rPr>
+    </w:lvl>
+  </w:abstractNum>
+  <w:abstractNum w:abstractNumId="3" w15:restartNumberingAfterBreak="0">
     <w:nsid w:val="37B2572E"/>
     <w:multiLevelType w:val="hybridMultilevel"/>
     <w:tmpl w:val="051AFB18"/>
@@ -2275,7 +3248,7 @@
       </w:rPr>
     </w:lvl>
   </w:abstractNum>
-  <w:abstractNum w:abstractNumId="3" w15:restartNumberingAfterBreak="0">
+  <w:abstractNum w:abstractNumId="4" w15:restartNumberingAfterBreak="0">
     <w:nsid w:val="3BC10861"/>
     <w:multiLevelType w:val="hybridMultilevel"/>
     <w:tmpl w:val="D12077F6"/>
@@ -2387,7 +3360,7 @@
       </w:rPr>
     </w:lvl>
   </w:abstractNum>
-  <w:abstractNum w:abstractNumId="4" w15:restartNumberingAfterBreak="0">
+  <w:abstractNum w:abstractNumId="5" w15:restartNumberingAfterBreak="0">
     <w:nsid w:val="5F366747"/>
     <w:multiLevelType w:val="hybridMultilevel"/>
     <w:tmpl w:val="57F60202"/>
@@ -2500,10 +3473,10 @@
     </w:lvl>
   </w:abstractNum>
   <w:num w:numId="1">
-    <w:abstractNumId w:val="4"/>
+    <w:abstractNumId w:val="5"/>
   </w:num>
   <w:num w:numId="2">
-    <w:abstractNumId w:val="2"/>
+    <w:abstractNumId w:val="3"/>
   </w:num>
   <w:num w:numId="3">
     <w:abstractNumId w:val="0"/>
@@ -2512,7 +3485,10 @@
     <w:abstractNumId w:val="1"/>
   </w:num>
   <w:num w:numId="5">
-    <w:abstractNumId w:val="3"/>
+    <w:abstractNumId w:val="4"/>
+  </w:num>
+  <w:num w:numId="6">
+    <w:abstractNumId w:val="2"/>
   </w:num>
 </w:numbering>
 </file>
@@ -3235,7 +4211,7 @@
     <w:charset w:val="00"/>
     <w:family w:val="roman"/>
     <w:pitch w:val="variable"/>
-    <w:sig w:usb0="E0002EFF" w:usb1="C000785B" w:usb2="00000009" w:usb3="00000000" w:csb0="000001FF" w:csb1="00000000"/>
+    <w:sig w:usb0="E0002AFF" w:usb1="C0007843" w:usb2="00000009" w:usb3="00000000" w:csb0="000001FF" w:csb1="00000000"/>
   </w:font>
   <w:font w:name="Wingdings">
     <w:panose1 w:val="05000000000000000000"/>
@@ -3257,7 +4233,7 @@
     <w:charset w:val="00"/>
     <w:family w:val="swiss"/>
     <w:pitch w:val="variable"/>
-    <w:sig w:usb0="E0002EFF" w:usb1="C0007843" w:usb2="00000009" w:usb3="00000000" w:csb0="000001FF" w:csb1="00000000"/>
+    <w:sig w:usb0="E0002AFF" w:usb1="C0007843" w:usb2="00000009" w:usb3="00000000" w:csb0="000001FF" w:csb1="00000000"/>
   </w:font>
 </w:fonts>
 </file>
@@ -3290,6 +4266,7 @@
     <w:rsidRoot w:val="00F12AE3"/>
     <w:rsid w:val="00967546"/>
     <w:rsid w:val="00D43F1A"/>
+    <w:rsid w:val="00DC5FFE"/>
     <w:rsid w:val="00F12AE3"/>
   </w:rsids>
   <m:mathPr>

</xml_diff>